<commit_message>
Modificado el docunento de word
</commit_message>
<xml_diff>
--- a/DOC_TC_3_Prueba técnica desarrolladores (6).docx
+++ b/DOC_TC_3_Prueba técnica desarrolladores (6).docx
@@ -318,25 +318,7 @@
                 <w:sz w:val="22"/>
                 <w:szCs w:val="22"/>
               </w:rPr>
-              <w:t xml:space="preserve"> es algo diferente y es a nivel modular, ya que la mayoría o todas las partes internas de un </w:t>
-            </w:r>
-            <w:proofErr w:type="spellStart"/>
-            <w:r>
-              <w:rPr>
-                <w:rFonts w:asciiTheme="majorHAnsi" w:hAnsiTheme="majorHAnsi" w:cstheme="majorHAnsi"/>
-                <w:sz w:val="22"/>
-                <w:szCs w:val="22"/>
-              </w:rPr>
-              <w:t>modulo</w:t>
-            </w:r>
-            <w:proofErr w:type="spellEnd"/>
-            <w:r>
-              <w:rPr>
-                <w:rFonts w:asciiTheme="majorHAnsi" w:hAnsiTheme="majorHAnsi" w:cstheme="majorHAnsi"/>
-                <w:sz w:val="22"/>
-                <w:szCs w:val="22"/>
-              </w:rPr>
-              <w:t xml:space="preserve"> deben estar muy relacionadas y trabajar en conjunto.</w:t>
+              <w:t xml:space="preserve"> es algo diferente y es a nivel modular, ya que la mayoría o todas las partes internas de un modulo deben estar muy relacionadas y trabajar en conjunto.</w:t>
             </w:r>
           </w:p>
         </w:tc>
@@ -382,25 +364,7 @@
                 <w:sz w:val="22"/>
                 <w:szCs w:val="22"/>
               </w:rPr>
-              <w:t xml:space="preserve"> de ventas, inventario, contabilidad, </w:t>
-            </w:r>
-            <w:proofErr w:type="spellStart"/>
-            <w:r>
-              <w:rPr>
-                <w:rFonts w:asciiTheme="majorHAnsi" w:hAnsiTheme="majorHAnsi" w:cstheme="majorHAnsi"/>
-                <w:sz w:val="22"/>
-                <w:szCs w:val="22"/>
-              </w:rPr>
-              <w:t>etc</w:t>
-            </w:r>
-            <w:proofErr w:type="spellEnd"/>
-            <w:r>
-              <w:rPr>
-                <w:rFonts w:asciiTheme="majorHAnsi" w:hAnsiTheme="majorHAnsi" w:cstheme="majorHAnsi"/>
-                <w:sz w:val="22"/>
-                <w:szCs w:val="22"/>
-              </w:rPr>
-              <w:t>, esos módulos al estar débilmente acoplados, los cambios en uno no afectarían en gran medida o en</w:t>
+              <w:t xml:space="preserve"> de ventas, inventario, contabilidad, etc, esos módulos al estar débilmente acoplados, los cambios en uno no afectarían en gran medida o en</w:t>
             </w:r>
             <w:r>
               <w:rPr>
@@ -487,23 +451,13 @@
                 <w:szCs w:val="22"/>
               </w:rPr>
             </w:pPr>
-            <w:proofErr w:type="spellStart"/>
-            <w:r>
-              <w:rPr>
-                <w:rFonts w:asciiTheme="majorHAnsi" w:hAnsiTheme="majorHAnsi" w:cstheme="majorHAnsi"/>
-                <w:sz w:val="22"/>
-                <w:szCs w:val="22"/>
-              </w:rPr>
-              <w:t>Thread</w:t>
-            </w:r>
-            <w:proofErr w:type="spellEnd"/>
-            <w:r>
-              <w:rPr>
-                <w:rFonts w:asciiTheme="majorHAnsi" w:hAnsiTheme="majorHAnsi" w:cstheme="majorHAnsi"/>
-                <w:sz w:val="22"/>
-                <w:szCs w:val="22"/>
-              </w:rPr>
-              <w:t xml:space="preserve"> safety</w:t>
+            <w:r>
+              <w:rPr>
+                <w:rFonts w:asciiTheme="majorHAnsi" w:hAnsiTheme="majorHAnsi" w:cstheme="majorHAnsi"/>
+                <w:sz w:val="22"/>
+                <w:szCs w:val="22"/>
+              </w:rPr>
+              <w:t>Thread safety</w:t>
             </w:r>
           </w:p>
         </w:tc>
@@ -662,23 +616,13 @@
                 <w:szCs w:val="22"/>
               </w:rPr>
             </w:pPr>
-            <w:proofErr w:type="spellStart"/>
-            <w:r>
-              <w:rPr>
-                <w:rFonts w:asciiTheme="majorHAnsi" w:hAnsiTheme="majorHAnsi" w:cstheme="majorHAnsi"/>
-                <w:sz w:val="22"/>
-                <w:szCs w:val="22"/>
-              </w:rPr>
-              <w:t>Acomplamiento</w:t>
-            </w:r>
-            <w:proofErr w:type="spellEnd"/>
-            <w:r>
-              <w:rPr>
-                <w:rFonts w:asciiTheme="majorHAnsi" w:hAnsiTheme="majorHAnsi" w:cstheme="majorHAnsi"/>
-                <w:sz w:val="22"/>
-                <w:szCs w:val="22"/>
-              </w:rPr>
-              <w:t xml:space="preserve"> fuerte: </w:t>
+            <w:r>
+              <w:rPr>
+                <w:rFonts w:asciiTheme="majorHAnsi" w:hAnsiTheme="majorHAnsi" w:cstheme="majorHAnsi"/>
+                <w:sz w:val="22"/>
+                <w:szCs w:val="22"/>
+              </w:rPr>
+              <w:t xml:space="preserve">Acomplamiento fuerte: </w:t>
             </w:r>
             <w:r>
               <w:rPr>
@@ -1132,7 +1076,6 @@
                 <w:highlight w:val="white"/>
               </w:rPr>
             </w:pPr>
-            <w:proofErr w:type="spellStart"/>
             <w:r>
               <w:rPr>
                 <w:rFonts w:asciiTheme="majorHAnsi" w:eastAsia="Courier New" w:hAnsiTheme="majorHAnsi" w:cstheme="majorHAnsi"/>
@@ -1140,17 +1083,7 @@
                 <w:szCs w:val="22"/>
                 <w:highlight w:val="white"/>
               </w:rPr>
-              <w:t>arr</w:t>
-            </w:r>
-            <w:proofErr w:type="spellEnd"/>
-            <w:r>
-              <w:rPr>
-                <w:rFonts w:asciiTheme="majorHAnsi" w:eastAsia="Courier New" w:hAnsiTheme="majorHAnsi" w:cstheme="majorHAnsi"/>
-                <w:sz w:val="22"/>
-                <w:szCs w:val="22"/>
-                <w:highlight w:val="white"/>
-              </w:rPr>
-              <w:t>[1,2,3,4]</w:t>
+              <w:t>arr[1,2,3,4]</w:t>
             </w:r>
           </w:p>
         </w:tc>
@@ -1207,7 +1140,6 @@
                 <w:highlight w:val="white"/>
               </w:rPr>
             </w:pPr>
-            <w:proofErr w:type="spellStart"/>
             <w:r>
               <w:rPr>
                 <w:rFonts w:asciiTheme="majorHAnsi" w:eastAsia="Courier New" w:hAnsiTheme="majorHAnsi" w:cstheme="majorHAnsi"/>
@@ -1215,17 +1147,7 @@
                 <w:szCs w:val="22"/>
                 <w:highlight w:val="white"/>
               </w:rPr>
-              <w:t>arr</w:t>
-            </w:r>
-            <w:proofErr w:type="spellEnd"/>
-            <w:r>
-              <w:rPr>
-                <w:rFonts w:asciiTheme="majorHAnsi" w:eastAsia="Courier New" w:hAnsiTheme="majorHAnsi" w:cstheme="majorHAnsi"/>
-                <w:sz w:val="22"/>
-                <w:szCs w:val="22"/>
-                <w:highlight w:val="white"/>
-              </w:rPr>
-              <w:t>[4,1,2,3]</w:t>
+              <w:t>arr[4,1,2,3]</w:t>
             </w:r>
           </w:p>
         </w:tc>
@@ -1252,7 +1174,6 @@
                 <w:highlight w:val="white"/>
               </w:rPr>
             </w:pPr>
-            <w:proofErr w:type="spellStart"/>
             <w:r>
               <w:rPr>
                 <w:rFonts w:asciiTheme="majorHAnsi" w:eastAsia="Courier New" w:hAnsiTheme="majorHAnsi" w:cstheme="majorHAnsi"/>
@@ -1260,17 +1181,7 @@
                 <w:szCs w:val="22"/>
                 <w:highlight w:val="white"/>
               </w:rPr>
-              <w:t>arr</w:t>
-            </w:r>
-            <w:proofErr w:type="spellEnd"/>
-            <w:r>
-              <w:rPr>
-                <w:rFonts w:asciiTheme="majorHAnsi" w:eastAsia="Courier New" w:hAnsiTheme="majorHAnsi" w:cstheme="majorHAnsi"/>
-                <w:sz w:val="22"/>
-                <w:szCs w:val="22"/>
-                <w:highlight w:val="white"/>
-              </w:rPr>
-              <w:t>[1,2,3,4]</w:t>
+              <w:t>arr[1,2,3,4]</w:t>
             </w:r>
           </w:p>
         </w:tc>
@@ -1327,7 +1238,6 @@
                 <w:highlight w:val="white"/>
               </w:rPr>
             </w:pPr>
-            <w:proofErr w:type="spellStart"/>
             <w:r>
               <w:rPr>
                 <w:rFonts w:asciiTheme="majorHAnsi" w:eastAsia="Courier New" w:hAnsiTheme="majorHAnsi" w:cstheme="majorHAnsi"/>
@@ -1335,17 +1245,7 @@
                 <w:szCs w:val="22"/>
                 <w:highlight w:val="white"/>
               </w:rPr>
-              <w:t>arr</w:t>
-            </w:r>
-            <w:proofErr w:type="spellEnd"/>
-            <w:r>
-              <w:rPr>
-                <w:rFonts w:asciiTheme="majorHAnsi" w:eastAsia="Courier New" w:hAnsiTheme="majorHAnsi" w:cstheme="majorHAnsi"/>
-                <w:sz w:val="22"/>
-                <w:szCs w:val="22"/>
-                <w:highlight w:val="white"/>
-              </w:rPr>
-              <w:t>[3,4,1,2]</w:t>
+              <w:t>arr[3,4,1,2]</w:t>
             </w:r>
           </w:p>
         </w:tc>
@@ -1372,7 +1272,6 @@
                 <w:highlight w:val="white"/>
               </w:rPr>
             </w:pPr>
-            <w:proofErr w:type="spellStart"/>
             <w:r>
               <w:rPr>
                 <w:rFonts w:asciiTheme="majorHAnsi" w:eastAsia="Courier New" w:hAnsiTheme="majorHAnsi" w:cstheme="majorHAnsi"/>
@@ -1380,17 +1279,7 @@
                 <w:szCs w:val="22"/>
                 <w:highlight w:val="white"/>
               </w:rPr>
-              <w:t>arr</w:t>
-            </w:r>
-            <w:proofErr w:type="spellEnd"/>
-            <w:r>
-              <w:rPr>
-                <w:rFonts w:asciiTheme="majorHAnsi" w:eastAsia="Courier New" w:hAnsiTheme="majorHAnsi" w:cstheme="majorHAnsi"/>
-                <w:sz w:val="22"/>
-                <w:szCs w:val="22"/>
-                <w:highlight w:val="white"/>
-              </w:rPr>
-              <w:t>[1,2,3,4]</w:t>
+              <w:t>arr[1,2,3,4]</w:t>
             </w:r>
           </w:p>
         </w:tc>
@@ -1447,7 +1336,6 @@
                 <w:highlight w:val="white"/>
               </w:rPr>
             </w:pPr>
-            <w:proofErr w:type="spellStart"/>
             <w:r>
               <w:rPr>
                 <w:rFonts w:asciiTheme="majorHAnsi" w:eastAsia="Courier New" w:hAnsiTheme="majorHAnsi" w:cstheme="majorHAnsi"/>
@@ -1455,17 +1343,7 @@
                 <w:szCs w:val="22"/>
                 <w:highlight w:val="white"/>
               </w:rPr>
-              <w:t>arr</w:t>
-            </w:r>
-            <w:proofErr w:type="spellEnd"/>
-            <w:r>
-              <w:rPr>
-                <w:rFonts w:asciiTheme="majorHAnsi" w:eastAsia="Courier New" w:hAnsiTheme="majorHAnsi" w:cstheme="majorHAnsi"/>
-                <w:sz w:val="22"/>
-                <w:szCs w:val="22"/>
-                <w:highlight w:val="white"/>
-              </w:rPr>
-              <w:t>[2,3,4,1]</w:t>
+              <w:t>arr[2,3,4,1]</w:t>
             </w:r>
           </w:p>
         </w:tc>
@@ -1492,7 +1370,6 @@
                 <w:highlight w:val="white"/>
               </w:rPr>
             </w:pPr>
-            <w:proofErr w:type="spellStart"/>
             <w:r>
               <w:rPr>
                 <w:rFonts w:asciiTheme="majorHAnsi" w:eastAsia="Courier New" w:hAnsiTheme="majorHAnsi" w:cstheme="majorHAnsi"/>
@@ -1500,17 +1377,7 @@
                 <w:szCs w:val="22"/>
                 <w:highlight w:val="white"/>
               </w:rPr>
-              <w:t>arr</w:t>
-            </w:r>
-            <w:proofErr w:type="spellEnd"/>
-            <w:r>
-              <w:rPr>
-                <w:rFonts w:asciiTheme="majorHAnsi" w:eastAsia="Courier New" w:hAnsiTheme="majorHAnsi" w:cstheme="majorHAnsi"/>
-                <w:sz w:val="22"/>
-                <w:szCs w:val="22"/>
-                <w:highlight w:val="white"/>
-              </w:rPr>
-              <w:t>[1,2,3,4]</w:t>
+              <w:t>arr[1,2,3,4]</w:t>
             </w:r>
           </w:p>
         </w:tc>
@@ -1567,7 +1434,6 @@
                 <w:highlight w:val="white"/>
               </w:rPr>
             </w:pPr>
-            <w:proofErr w:type="spellStart"/>
             <w:r>
               <w:rPr>
                 <w:rFonts w:asciiTheme="majorHAnsi" w:eastAsia="Courier New" w:hAnsiTheme="majorHAnsi" w:cstheme="majorHAnsi"/>
@@ -1575,17 +1441,7 @@
                 <w:szCs w:val="22"/>
                 <w:highlight w:val="white"/>
               </w:rPr>
-              <w:t>arr</w:t>
-            </w:r>
-            <w:proofErr w:type="spellEnd"/>
-            <w:r>
-              <w:rPr>
-                <w:rFonts w:asciiTheme="majorHAnsi" w:eastAsia="Courier New" w:hAnsiTheme="majorHAnsi" w:cstheme="majorHAnsi"/>
-                <w:sz w:val="22"/>
-                <w:szCs w:val="22"/>
-                <w:highlight w:val="white"/>
-              </w:rPr>
-              <w:t>[1,2,3,4]</w:t>
+              <w:t>arr[1,2,3,4]</w:t>
             </w:r>
           </w:p>
         </w:tc>
@@ -1684,10 +1540,13 @@
                   </w14:solidFill>
                 </w14:textFill>
               </w:rPr>
-              <w:t xml:space="preserve">function </w:t>
-            </w:r>
-            <w:proofErr w:type="spellStart"/>
-            <w:r>
+              <w:t>function rotarDerecha(arr, m) {</w:t>
+            </w:r>
+          </w:p>
+          <w:p>
+            <w:pPr>
+              <w:pStyle w:val="Ttulo1"/>
+              <w:spacing w:before="0"/>
               <w:rPr>
                 <w:rFonts w:asciiTheme="majorHAnsi" w:eastAsia="Museo 300" w:hAnsiTheme="majorHAnsi" w:cstheme="majorHAnsi"/>
                 <w:bCs w:val="0"/>
@@ -1706,9 +1565,7 @@
                   </w14:solidFill>
                 </w14:textFill>
               </w:rPr>
-              <w:t>rotarDerecha</w:t>
-            </w:r>
-            <w:proofErr w:type="spellEnd"/>
+            </w:pPr>
             <w:r>
               <w:rPr>
                 <w:rFonts w:asciiTheme="majorHAnsi" w:eastAsia="Museo 300" w:hAnsiTheme="majorHAnsi" w:cstheme="majorHAnsi"/>
@@ -1728,10 +1585,13 @@
                   </w14:solidFill>
                 </w14:textFill>
               </w:rPr>
-              <w:t>(</w:t>
-            </w:r>
-            <w:proofErr w:type="spellStart"/>
-            <w:r>
+              <w:t xml:space="preserve">  if (m &gt;= arr.length) {</w:t>
+            </w:r>
+          </w:p>
+          <w:p>
+            <w:pPr>
+              <w:pStyle w:val="Ttulo1"/>
+              <w:spacing w:before="0"/>
               <w:rPr>
                 <w:rFonts w:asciiTheme="majorHAnsi" w:eastAsia="Museo 300" w:hAnsiTheme="majorHAnsi" w:cstheme="majorHAnsi"/>
                 <w:bCs w:val="0"/>
@@ -1750,9 +1610,7 @@
                   </w14:solidFill>
                 </w14:textFill>
               </w:rPr>
-              <w:t>arr</w:t>
-            </w:r>
-            <w:proofErr w:type="spellEnd"/>
+            </w:pPr>
             <w:r>
               <w:rPr>
                 <w:rFonts w:asciiTheme="majorHAnsi" w:eastAsia="Museo 300" w:hAnsiTheme="majorHAnsi" w:cstheme="majorHAnsi"/>
@@ -1772,7 +1630,7 @@
                   </w14:solidFill>
                 </w14:textFill>
               </w:rPr>
-              <w:t>, m) {</w:t>
+              <w:t xml:space="preserve">    return arr;</w:t>
             </w:r>
           </w:p>
           <w:p>
@@ -1817,10 +1675,13 @@
                   </w14:solidFill>
                 </w14:textFill>
               </w:rPr>
-              <w:t xml:space="preserve">  if (m &gt;= </w:t>
-            </w:r>
-            <w:proofErr w:type="spellStart"/>
-            <w:r>
+              <w:t xml:space="preserve">  }</w:t>
+            </w:r>
+          </w:p>
+          <w:p>
+            <w:pPr>
+              <w:pStyle w:val="Ttulo1"/>
+              <w:spacing w:before="0"/>
               <w:rPr>
                 <w:rFonts w:asciiTheme="majorHAnsi" w:eastAsia="Museo 300" w:hAnsiTheme="majorHAnsi" w:cstheme="majorHAnsi"/>
                 <w:bCs w:val="0"/>
@@ -1839,9 +1700,7 @@
                   </w14:solidFill>
                 </w14:textFill>
               </w:rPr>
-              <w:t>arr.length</w:t>
-            </w:r>
-            <w:proofErr w:type="spellEnd"/>
+            </w:pPr>
             <w:r>
               <w:rPr>
                 <w:rFonts w:asciiTheme="majorHAnsi" w:eastAsia="Museo 300" w:hAnsiTheme="majorHAnsi" w:cstheme="majorHAnsi"/>
@@ -1861,13 +1720,32 @@
                   </w14:solidFill>
                 </w14:textFill>
               </w:rPr>
-              <w:t>) {</w:t>
+              <w:t xml:space="preserve">  let indiceInicio = arr.length - m;</w:t>
             </w:r>
           </w:p>
           <w:p>
             <w:pPr>
               <w:pStyle w:val="Ttulo1"/>
               <w:spacing w:before="0"/>
+              <w:rPr>
+                <w:rFonts w:asciiTheme="majorHAnsi" w:eastAsia="Museo 300" w:hAnsiTheme="majorHAnsi" w:cstheme="majorHAnsi"/>
+                <w:bCs w:val="0"/>
+                <w:color w:val="000000" w:themeColor="text1"/>
+                <w:sz w:val="22"/>
+                <w:szCs w:val="22"/>
+                <w14:textFill>
+                  <w14:solidFill>
+                    <w14:schemeClr w14:val="tx1">
+                      <w14:lumMod w14:val="65000"/>
+                      <w14:lumOff w14:val="35000"/>
+                      <w14:lumMod w14:val="65000"/>
+                      <w14:lumOff w14:val="35000"/>
+                    </w14:schemeClr>
+                  </w14:solidFill>
+                </w14:textFill>
+              </w:rPr>
+            </w:pPr>
+            <w:r>
               <w:rPr>
                 <w:rFonts w:asciiTheme="majorHAnsi" w:eastAsia="Museo 300" w:hAnsiTheme="majorHAnsi" w:cstheme="majorHAnsi"/>
                 <w:bCs w:val="0"/>
@@ -1886,7 +1764,8 @@
                   </w14:solidFill>
                 </w14:textFill>
               </w:rPr>
-            </w:pPr>
+              <w:t xml:space="preserve">  </w:t>
+            </w:r>
             <w:r>
               <w:rPr>
                 <w:rFonts w:asciiTheme="majorHAnsi" w:eastAsia="Museo 300" w:hAnsiTheme="majorHAnsi" w:cstheme="majorHAnsi"/>
@@ -1894,7 +1773,6 @@
                 <w:color w:val="000000" w:themeColor="text1"/>
                 <w:sz w:val="22"/>
                 <w:szCs w:val="22"/>
-                <w:lang w:val="en-US"/>
                 <w14:textFill>
                   <w14:solidFill>
                     <w14:schemeClr w14:val="tx1">
@@ -1906,17 +1784,19 @@
                   </w14:solidFill>
                 </w14:textFill>
               </w:rPr>
-              <w:t xml:space="preserve">    return </w:t>
-            </w:r>
-            <w:proofErr w:type="spellStart"/>
-            <w:r>
+              <w:t>let parteRotada = arr.slice(indiceInicio);</w:t>
+            </w:r>
+          </w:p>
+          <w:p>
+            <w:pPr>
+              <w:pStyle w:val="Ttulo1"/>
+              <w:spacing w:before="0"/>
               <w:rPr>
                 <w:rFonts w:asciiTheme="majorHAnsi" w:eastAsia="Museo 300" w:hAnsiTheme="majorHAnsi" w:cstheme="majorHAnsi"/>
                 <w:bCs w:val="0"/>
                 <w:color w:val="000000" w:themeColor="text1"/>
                 <w:sz w:val="22"/>
                 <w:szCs w:val="22"/>
-                <w:lang w:val="en-US"/>
                 <w14:textFill>
                   <w14:solidFill>
                     <w14:schemeClr w14:val="tx1">
@@ -1928,9 +1808,7 @@
                   </w14:solidFill>
                 </w14:textFill>
               </w:rPr>
-              <w:t>arr</w:t>
-            </w:r>
-            <w:proofErr w:type="spellEnd"/>
+            </w:pPr>
             <w:r>
               <w:rPr>
                 <w:rFonts w:asciiTheme="majorHAnsi" w:eastAsia="Museo 300" w:hAnsiTheme="majorHAnsi" w:cstheme="majorHAnsi"/>
@@ -1938,7 +1816,6 @@
                 <w:color w:val="000000" w:themeColor="text1"/>
                 <w:sz w:val="22"/>
                 <w:szCs w:val="22"/>
-                <w:lang w:val="en-US"/>
                 <w14:textFill>
                   <w14:solidFill>
                     <w14:schemeClr w14:val="tx1">
@@ -1950,7 +1827,7 @@
                   </w14:solidFill>
                 </w14:textFill>
               </w:rPr>
-              <w:t>;</w:t>
+              <w:t xml:space="preserve">  let parteNoRotada = arr.slice(0, indiceInicio);  </w:t>
             </w:r>
           </w:p>
           <w:p>
@@ -1963,7 +1840,6 @@
                 <w:color w:val="000000" w:themeColor="text1"/>
                 <w:sz w:val="22"/>
                 <w:szCs w:val="22"/>
-                <w:lang w:val="en-US"/>
                 <w14:textFill>
                   <w14:solidFill>
                     <w14:schemeClr w14:val="tx1">
@@ -1983,7 +1859,6 @@
                 <w:color w:val="000000" w:themeColor="text1"/>
                 <w:sz w:val="22"/>
                 <w:szCs w:val="22"/>
-                <w:lang w:val="en-US"/>
                 <w14:textFill>
                   <w14:solidFill>
                     <w14:schemeClr w14:val="tx1">
@@ -1995,7 +1870,7 @@
                   </w14:solidFill>
                 </w14:textFill>
               </w:rPr>
-              <w:t xml:space="preserve">  }</w:t>
+              <w:t xml:space="preserve">  let arrRotado = parteRotada.concat(parteNoRotada);</w:t>
             </w:r>
           </w:p>
           <w:p>
@@ -2008,7 +1883,6 @@
                 <w:color w:val="000000" w:themeColor="text1"/>
                 <w:sz w:val="22"/>
                 <w:szCs w:val="22"/>
-                <w:lang w:val="en-US"/>
                 <w14:textFill>
                   <w14:solidFill>
                     <w14:schemeClr w14:val="tx1">
@@ -2028,7 +1902,6 @@
                 <w:color w:val="000000" w:themeColor="text1"/>
                 <w:sz w:val="22"/>
                 <w:szCs w:val="22"/>
-                <w:lang w:val="en-US"/>
                 <w14:textFill>
                   <w14:solidFill>
                     <w14:schemeClr w14:val="tx1">
@@ -2040,17 +1913,19 @@
                   </w14:solidFill>
                 </w14:textFill>
               </w:rPr>
-              <w:t xml:space="preserve">  let </w:t>
-            </w:r>
-            <w:proofErr w:type="spellStart"/>
-            <w:r>
+              <w:t xml:space="preserve">  return arrRotado;</w:t>
+            </w:r>
+          </w:p>
+          <w:p>
+            <w:pPr>
+              <w:pStyle w:val="Ttulo1"/>
+              <w:spacing w:before="0"/>
               <w:rPr>
                 <w:rFonts w:asciiTheme="majorHAnsi" w:eastAsia="Museo 300" w:hAnsiTheme="majorHAnsi" w:cstheme="majorHAnsi"/>
                 <w:bCs w:val="0"/>
                 <w:color w:val="000000" w:themeColor="text1"/>
                 <w:sz w:val="22"/>
                 <w:szCs w:val="22"/>
-                <w:lang w:val="en-US"/>
                 <w14:textFill>
                   <w14:solidFill>
                     <w14:schemeClr w14:val="tx1">
@@ -2062,9 +1937,7 @@
                   </w14:solidFill>
                 </w14:textFill>
               </w:rPr>
-              <w:t>indiceInicio</w:t>
-            </w:r>
-            <w:proofErr w:type="spellEnd"/>
+            </w:pPr>
             <w:r>
               <w:rPr>
                 <w:rFonts w:asciiTheme="majorHAnsi" w:eastAsia="Museo 300" w:hAnsiTheme="majorHAnsi" w:cstheme="majorHAnsi"/>
@@ -2072,7 +1945,6 @@
                 <w:color w:val="000000" w:themeColor="text1"/>
                 <w:sz w:val="22"/>
                 <w:szCs w:val="22"/>
-                <w:lang w:val="en-US"/>
                 <w14:textFill>
                   <w14:solidFill>
                     <w14:schemeClr w14:val="tx1">
@@ -2084,9 +1956,8 @@
                   </w14:solidFill>
                 </w14:textFill>
               </w:rPr>
-              <w:t xml:space="preserve"> = </w:t>
-            </w:r>
-            <w:proofErr w:type="spellStart"/>
+              <w:t>}</w:t>
+            </w:r>
             <w:r>
               <w:rPr>
                 <w:rFonts w:asciiTheme="majorHAnsi" w:eastAsia="Museo 300" w:hAnsiTheme="majorHAnsi" w:cstheme="majorHAnsi"/>
@@ -2094,7 +1965,6 @@
                 <w:color w:val="000000" w:themeColor="text1"/>
                 <w:sz w:val="22"/>
                 <w:szCs w:val="22"/>
-                <w:lang w:val="en-US"/>
                 <w14:textFill>
                   <w14:solidFill>
                     <w14:schemeClr w14:val="tx1">
@@ -2106,1021 +1976,90 @@
                   </w14:solidFill>
                 </w14:textFill>
               </w:rPr>
-              <w:t>arr.length</w:t>
-            </w:r>
-            <w:proofErr w:type="spellEnd"/>
-            <w:r>
-              <w:rPr>
-                <w:rFonts w:asciiTheme="majorHAnsi" w:eastAsia="Museo 300" w:hAnsiTheme="majorHAnsi" w:cstheme="majorHAnsi"/>
-                <w:bCs w:val="0"/>
-                <w:color w:val="000000" w:themeColor="text1"/>
-                <w:sz w:val="22"/>
-                <w:szCs w:val="22"/>
-                <w:lang w:val="en-US"/>
-                <w14:textFill>
-                  <w14:solidFill>
-                    <w14:schemeClr w14:val="tx1">
-                      <w14:lumMod w14:val="65000"/>
-                      <w14:lumOff w14:val="35000"/>
-                      <w14:lumMod w14:val="65000"/>
-                      <w14:lumOff w14:val="35000"/>
-                    </w14:schemeClr>
-                  </w14:solidFill>
-                </w14:textFill>
-              </w:rPr>
-              <w:t xml:space="preserve"> - m;</w:t>
+              <w:br w:type="page"/>
+            </w:r>
+          </w:p>
+          <w:p/>
+          <w:p>
+            <w:r>
+              <w:t>//Realizado con Javascript</w:t>
+            </w:r>
+            <w:r>
+              <w:t xml:space="preserve"> para probarlo más rápidamente en vscode.</w:t>
             </w:r>
           </w:p>
           <w:p>
             <w:pPr>
-              <w:pStyle w:val="Ttulo1"/>
-              <w:spacing w:before="0"/>
-              <w:rPr>
-                <w:rFonts w:asciiTheme="majorHAnsi" w:eastAsia="Museo 300" w:hAnsiTheme="majorHAnsi" w:cstheme="majorHAnsi"/>
-                <w:bCs w:val="0"/>
-                <w:color w:val="000000" w:themeColor="text1"/>
-                <w:sz w:val="22"/>
-                <w:szCs w:val="22"/>
-                <w14:textFill>
-                  <w14:solidFill>
-                    <w14:schemeClr w14:val="tx1">
-                      <w14:lumMod w14:val="65000"/>
-                      <w14:lumOff w14:val="35000"/>
-                      <w14:lumMod w14:val="65000"/>
-                      <w14:lumOff w14:val="35000"/>
-                    </w14:schemeClr>
-                  </w14:solidFill>
-                </w14:textFill>
+              <w:rPr>
+                <w:rFonts w:asciiTheme="majorHAnsi" w:hAnsiTheme="majorHAnsi" w:cstheme="majorHAnsi"/>
+                <w:sz w:val="22"/>
+                <w:szCs w:val="22"/>
               </w:rPr>
             </w:pPr>
             <w:r>
-              <w:rPr>
-                <w:rFonts w:asciiTheme="majorHAnsi" w:eastAsia="Museo 300" w:hAnsiTheme="majorHAnsi" w:cstheme="majorHAnsi"/>
-                <w:bCs w:val="0"/>
-                <w:color w:val="000000" w:themeColor="text1"/>
-                <w:sz w:val="22"/>
-                <w:szCs w:val="22"/>
-                <w:lang w:val="en-US"/>
-                <w14:textFill>
-                  <w14:solidFill>
-                    <w14:schemeClr w14:val="tx1">
-                      <w14:lumMod w14:val="65000"/>
-                      <w14:lumOff w14:val="35000"/>
-                      <w14:lumMod w14:val="65000"/>
-                      <w14:lumOff w14:val="35000"/>
-                    </w14:schemeClr>
-                  </w14:solidFill>
-                </w14:textFill>
-              </w:rPr>
-              <w:t xml:space="preserve">  </w:t>
-            </w:r>
-            <w:proofErr w:type="spellStart"/>
-            <w:r>
-              <w:rPr>
-                <w:rFonts w:asciiTheme="majorHAnsi" w:eastAsia="Museo 300" w:hAnsiTheme="majorHAnsi" w:cstheme="majorHAnsi"/>
-                <w:bCs w:val="0"/>
-                <w:color w:val="000000" w:themeColor="text1"/>
-                <w:sz w:val="22"/>
-                <w:szCs w:val="22"/>
-                <w14:textFill>
-                  <w14:solidFill>
-                    <w14:schemeClr w14:val="tx1">
-                      <w14:lumMod w14:val="65000"/>
-                      <w14:lumOff w14:val="35000"/>
-                      <w14:lumMod w14:val="65000"/>
-                      <w14:lumOff w14:val="35000"/>
-                    </w14:schemeClr>
-                  </w14:solidFill>
-                </w14:textFill>
-              </w:rPr>
-              <w:t>let</w:t>
-            </w:r>
-            <w:proofErr w:type="spellEnd"/>
-            <w:r>
-              <w:rPr>
-                <w:rFonts w:asciiTheme="majorHAnsi" w:eastAsia="Museo 300" w:hAnsiTheme="majorHAnsi" w:cstheme="majorHAnsi"/>
-                <w:bCs w:val="0"/>
-                <w:color w:val="000000" w:themeColor="text1"/>
-                <w:sz w:val="22"/>
-                <w:szCs w:val="22"/>
-                <w14:textFill>
-                  <w14:solidFill>
-                    <w14:schemeClr w14:val="tx1">
-                      <w14:lumMod w14:val="65000"/>
-                      <w14:lumOff w14:val="35000"/>
-                      <w14:lumMod w14:val="65000"/>
-                      <w14:lumOff w14:val="35000"/>
-                    </w14:schemeClr>
-                  </w14:solidFill>
-                </w14:textFill>
-              </w:rPr>
-              <w:t xml:space="preserve"> </w:t>
-            </w:r>
-            <w:proofErr w:type="spellStart"/>
-            <w:r>
-              <w:rPr>
-                <w:rFonts w:asciiTheme="majorHAnsi" w:eastAsia="Museo 300" w:hAnsiTheme="majorHAnsi" w:cstheme="majorHAnsi"/>
-                <w:bCs w:val="0"/>
-                <w:color w:val="000000" w:themeColor="text1"/>
-                <w:sz w:val="22"/>
-                <w:szCs w:val="22"/>
-                <w14:textFill>
-                  <w14:solidFill>
-                    <w14:schemeClr w14:val="tx1">
-                      <w14:lumMod w14:val="65000"/>
-                      <w14:lumOff w14:val="35000"/>
-                      <w14:lumMod w14:val="65000"/>
-                      <w14:lumOff w14:val="35000"/>
-                    </w14:schemeClr>
-                  </w14:solidFill>
-                </w14:textFill>
-              </w:rPr>
-              <w:t>parteRotada</w:t>
-            </w:r>
-            <w:proofErr w:type="spellEnd"/>
-            <w:r>
-              <w:rPr>
-                <w:rFonts w:asciiTheme="majorHAnsi" w:eastAsia="Museo 300" w:hAnsiTheme="majorHAnsi" w:cstheme="majorHAnsi"/>
-                <w:bCs w:val="0"/>
-                <w:color w:val="000000" w:themeColor="text1"/>
-                <w:sz w:val="22"/>
-                <w:szCs w:val="22"/>
-                <w14:textFill>
-                  <w14:solidFill>
-                    <w14:schemeClr w14:val="tx1">
-                      <w14:lumMod w14:val="65000"/>
-                      <w14:lumOff w14:val="35000"/>
-                      <w14:lumMod w14:val="65000"/>
-                      <w14:lumOff w14:val="35000"/>
-                    </w14:schemeClr>
-                  </w14:solidFill>
-                </w14:textFill>
-              </w:rPr>
-              <w:t xml:space="preserve"> = </w:t>
-            </w:r>
-            <w:proofErr w:type="spellStart"/>
-            <w:r>
-              <w:rPr>
-                <w:rFonts w:asciiTheme="majorHAnsi" w:eastAsia="Museo 300" w:hAnsiTheme="majorHAnsi" w:cstheme="majorHAnsi"/>
-                <w:bCs w:val="0"/>
-                <w:color w:val="000000" w:themeColor="text1"/>
-                <w:sz w:val="22"/>
-                <w:szCs w:val="22"/>
-                <w14:textFill>
-                  <w14:solidFill>
-                    <w14:schemeClr w14:val="tx1">
-                      <w14:lumMod w14:val="65000"/>
-                      <w14:lumOff w14:val="35000"/>
-                      <w14:lumMod w14:val="65000"/>
-                      <w14:lumOff w14:val="35000"/>
-                    </w14:schemeClr>
-                  </w14:solidFill>
-                </w14:textFill>
-              </w:rPr>
-              <w:t>arr.slice</w:t>
-            </w:r>
-            <w:proofErr w:type="spellEnd"/>
-            <w:r>
-              <w:rPr>
-                <w:rFonts w:asciiTheme="majorHAnsi" w:eastAsia="Museo 300" w:hAnsiTheme="majorHAnsi" w:cstheme="majorHAnsi"/>
-                <w:bCs w:val="0"/>
-                <w:color w:val="000000" w:themeColor="text1"/>
-                <w:sz w:val="22"/>
-                <w:szCs w:val="22"/>
-                <w14:textFill>
-                  <w14:solidFill>
-                    <w14:schemeClr w14:val="tx1">
-                      <w14:lumMod w14:val="65000"/>
-                      <w14:lumOff w14:val="35000"/>
-                      <w14:lumMod w14:val="65000"/>
-                      <w14:lumOff w14:val="35000"/>
-                    </w14:schemeClr>
-                  </w14:solidFill>
-                </w14:textFill>
-              </w:rPr>
-              <w:t>(</w:t>
-            </w:r>
-            <w:proofErr w:type="spellStart"/>
-            <w:r>
-              <w:rPr>
-                <w:rFonts w:asciiTheme="majorHAnsi" w:eastAsia="Museo 300" w:hAnsiTheme="majorHAnsi" w:cstheme="majorHAnsi"/>
-                <w:bCs w:val="0"/>
-                <w:color w:val="000000" w:themeColor="text1"/>
-                <w:sz w:val="22"/>
-                <w:szCs w:val="22"/>
-                <w14:textFill>
-                  <w14:solidFill>
-                    <w14:schemeClr w14:val="tx1">
-                      <w14:lumMod w14:val="65000"/>
-                      <w14:lumOff w14:val="35000"/>
-                      <w14:lumMod w14:val="65000"/>
-                      <w14:lumOff w14:val="35000"/>
-                    </w14:schemeClr>
-                  </w14:solidFill>
-                </w14:textFill>
-              </w:rPr>
-              <w:t>indiceInicio</w:t>
-            </w:r>
-            <w:proofErr w:type="spellEnd"/>
-            <w:r>
-              <w:rPr>
-                <w:rFonts w:asciiTheme="majorHAnsi" w:eastAsia="Museo 300" w:hAnsiTheme="majorHAnsi" w:cstheme="majorHAnsi"/>
-                <w:bCs w:val="0"/>
-                <w:color w:val="000000" w:themeColor="text1"/>
-                <w:sz w:val="22"/>
-                <w:szCs w:val="22"/>
-                <w14:textFill>
-                  <w14:solidFill>
-                    <w14:schemeClr w14:val="tx1">
-                      <w14:lumMod w14:val="65000"/>
-                      <w14:lumOff w14:val="35000"/>
-                      <w14:lumMod w14:val="65000"/>
-                      <w14:lumOff w14:val="35000"/>
-                    </w14:schemeClr>
-                  </w14:solidFill>
-                </w14:textFill>
-              </w:rPr>
-              <w:t>);</w:t>
+              <w:t>Pruebas:</w:t>
+            </w:r>
+            <w:r>
+              <w:br/>
+            </w:r>
+            <w:r>
+              <w:rPr>
+                <w:rFonts w:asciiTheme="majorHAnsi" w:hAnsiTheme="majorHAnsi" w:cstheme="majorHAnsi"/>
+                <w:sz w:val="22"/>
+                <w:szCs w:val="22"/>
+              </w:rPr>
+              <w:t>console.log(rotarDerecha([1, 2, 3, 4], 1)); // [4, 1, 2, 3]</w:t>
             </w:r>
           </w:p>
           <w:p>
             <w:pPr>
-              <w:pStyle w:val="Ttulo1"/>
-              <w:spacing w:before="0"/>
-              <w:rPr>
-                <w:rFonts w:asciiTheme="majorHAnsi" w:eastAsia="Museo 300" w:hAnsiTheme="majorHAnsi" w:cstheme="majorHAnsi"/>
-                <w:bCs w:val="0"/>
-                <w:color w:val="000000" w:themeColor="text1"/>
-                <w:sz w:val="22"/>
-                <w:szCs w:val="22"/>
-                <w14:textFill>
-                  <w14:solidFill>
-                    <w14:schemeClr w14:val="tx1">
-                      <w14:lumMod w14:val="65000"/>
-                      <w14:lumOff w14:val="35000"/>
-                      <w14:lumMod w14:val="65000"/>
-                      <w14:lumOff w14:val="35000"/>
-                    </w14:schemeClr>
-                  </w14:solidFill>
-                </w14:textFill>
+              <w:rPr>
+                <w:rFonts w:asciiTheme="majorHAnsi" w:hAnsiTheme="majorHAnsi" w:cstheme="majorHAnsi"/>
+                <w:sz w:val="22"/>
+                <w:szCs w:val="22"/>
               </w:rPr>
             </w:pPr>
             <w:r>
               <w:rPr>
-                <w:rFonts w:asciiTheme="majorHAnsi" w:eastAsia="Museo 300" w:hAnsiTheme="majorHAnsi" w:cstheme="majorHAnsi"/>
-                <w:bCs w:val="0"/>
-                <w:color w:val="000000" w:themeColor="text1"/>
-                <w:sz w:val="22"/>
-                <w:szCs w:val="22"/>
-                <w14:textFill>
-                  <w14:solidFill>
-                    <w14:schemeClr w14:val="tx1">
-                      <w14:lumMod w14:val="65000"/>
-                      <w14:lumOff w14:val="35000"/>
-                      <w14:lumMod w14:val="65000"/>
-                      <w14:lumOff w14:val="35000"/>
-                    </w14:schemeClr>
-                  </w14:solidFill>
-                </w14:textFill>
-              </w:rPr>
-              <w:t xml:space="preserve">  </w:t>
-            </w:r>
-            <w:proofErr w:type="spellStart"/>
-            <w:r>
-              <w:rPr>
-                <w:rFonts w:asciiTheme="majorHAnsi" w:eastAsia="Museo 300" w:hAnsiTheme="majorHAnsi" w:cstheme="majorHAnsi"/>
-                <w:bCs w:val="0"/>
-                <w:color w:val="000000" w:themeColor="text1"/>
-                <w:sz w:val="22"/>
-                <w:szCs w:val="22"/>
-                <w14:textFill>
-                  <w14:solidFill>
-                    <w14:schemeClr w14:val="tx1">
-                      <w14:lumMod w14:val="65000"/>
-                      <w14:lumOff w14:val="35000"/>
-                      <w14:lumMod w14:val="65000"/>
-                      <w14:lumOff w14:val="35000"/>
-                    </w14:schemeClr>
-                  </w14:solidFill>
-                </w14:textFill>
-              </w:rPr>
-              <w:t>let</w:t>
-            </w:r>
-            <w:proofErr w:type="spellEnd"/>
-            <w:r>
-              <w:rPr>
-                <w:rFonts w:asciiTheme="majorHAnsi" w:eastAsia="Museo 300" w:hAnsiTheme="majorHAnsi" w:cstheme="majorHAnsi"/>
-                <w:bCs w:val="0"/>
-                <w:color w:val="000000" w:themeColor="text1"/>
-                <w:sz w:val="22"/>
-                <w:szCs w:val="22"/>
-                <w14:textFill>
-                  <w14:solidFill>
-                    <w14:schemeClr w14:val="tx1">
-                      <w14:lumMod w14:val="65000"/>
-                      <w14:lumOff w14:val="35000"/>
-                      <w14:lumMod w14:val="65000"/>
-                      <w14:lumOff w14:val="35000"/>
-                    </w14:schemeClr>
-                  </w14:solidFill>
-                </w14:textFill>
-              </w:rPr>
-              <w:t xml:space="preserve"> </w:t>
-            </w:r>
-            <w:proofErr w:type="spellStart"/>
-            <w:r>
-              <w:rPr>
-                <w:rFonts w:asciiTheme="majorHAnsi" w:eastAsia="Museo 300" w:hAnsiTheme="majorHAnsi" w:cstheme="majorHAnsi"/>
-                <w:bCs w:val="0"/>
-                <w:color w:val="000000" w:themeColor="text1"/>
-                <w:sz w:val="22"/>
-                <w:szCs w:val="22"/>
-                <w14:textFill>
-                  <w14:solidFill>
-                    <w14:schemeClr w14:val="tx1">
-                      <w14:lumMod w14:val="65000"/>
-                      <w14:lumOff w14:val="35000"/>
-                      <w14:lumMod w14:val="65000"/>
-                      <w14:lumOff w14:val="35000"/>
-                    </w14:schemeClr>
-                  </w14:solidFill>
-                </w14:textFill>
-              </w:rPr>
-              <w:t>parteNoRotada</w:t>
-            </w:r>
-            <w:proofErr w:type="spellEnd"/>
-            <w:r>
-              <w:rPr>
-                <w:rFonts w:asciiTheme="majorHAnsi" w:eastAsia="Museo 300" w:hAnsiTheme="majorHAnsi" w:cstheme="majorHAnsi"/>
-                <w:bCs w:val="0"/>
-                <w:color w:val="000000" w:themeColor="text1"/>
-                <w:sz w:val="22"/>
-                <w:szCs w:val="22"/>
-                <w14:textFill>
-                  <w14:solidFill>
-                    <w14:schemeClr w14:val="tx1">
-                      <w14:lumMod w14:val="65000"/>
-                      <w14:lumOff w14:val="35000"/>
-                      <w14:lumMod w14:val="65000"/>
-                      <w14:lumOff w14:val="35000"/>
-                    </w14:schemeClr>
-                  </w14:solidFill>
-                </w14:textFill>
-              </w:rPr>
-              <w:t xml:space="preserve"> = </w:t>
-            </w:r>
-            <w:proofErr w:type="spellStart"/>
-            <w:r>
-              <w:rPr>
-                <w:rFonts w:asciiTheme="majorHAnsi" w:eastAsia="Museo 300" w:hAnsiTheme="majorHAnsi" w:cstheme="majorHAnsi"/>
-                <w:bCs w:val="0"/>
-                <w:color w:val="000000" w:themeColor="text1"/>
-                <w:sz w:val="22"/>
-                <w:szCs w:val="22"/>
-                <w14:textFill>
-                  <w14:solidFill>
-                    <w14:schemeClr w14:val="tx1">
-                      <w14:lumMod w14:val="65000"/>
-                      <w14:lumOff w14:val="35000"/>
-                      <w14:lumMod w14:val="65000"/>
-                      <w14:lumOff w14:val="35000"/>
-                    </w14:schemeClr>
-                  </w14:solidFill>
-                </w14:textFill>
-              </w:rPr>
-              <w:t>arr.slice</w:t>
-            </w:r>
-            <w:proofErr w:type="spellEnd"/>
-            <w:r>
-              <w:rPr>
-                <w:rFonts w:asciiTheme="majorHAnsi" w:eastAsia="Museo 300" w:hAnsiTheme="majorHAnsi" w:cstheme="majorHAnsi"/>
-                <w:bCs w:val="0"/>
-                <w:color w:val="000000" w:themeColor="text1"/>
-                <w:sz w:val="22"/>
-                <w:szCs w:val="22"/>
-                <w14:textFill>
-                  <w14:solidFill>
-                    <w14:schemeClr w14:val="tx1">
-                      <w14:lumMod w14:val="65000"/>
-                      <w14:lumOff w14:val="35000"/>
-                      <w14:lumMod w14:val="65000"/>
-                      <w14:lumOff w14:val="35000"/>
-                    </w14:schemeClr>
-                  </w14:solidFill>
-                </w14:textFill>
-              </w:rPr>
-              <w:t xml:space="preserve">(0, </w:t>
-            </w:r>
-            <w:proofErr w:type="spellStart"/>
-            <w:r>
-              <w:rPr>
-                <w:rFonts w:asciiTheme="majorHAnsi" w:eastAsia="Museo 300" w:hAnsiTheme="majorHAnsi" w:cstheme="majorHAnsi"/>
-                <w:bCs w:val="0"/>
-                <w:color w:val="000000" w:themeColor="text1"/>
-                <w:sz w:val="22"/>
-                <w:szCs w:val="22"/>
-                <w14:textFill>
-                  <w14:solidFill>
-                    <w14:schemeClr w14:val="tx1">
-                      <w14:lumMod w14:val="65000"/>
-                      <w14:lumOff w14:val="35000"/>
-                      <w14:lumMod w14:val="65000"/>
-                      <w14:lumOff w14:val="35000"/>
-                    </w14:schemeClr>
-                  </w14:solidFill>
-                </w14:textFill>
-              </w:rPr>
-              <w:t>indiceInicio</w:t>
-            </w:r>
-            <w:proofErr w:type="spellEnd"/>
-            <w:r>
-              <w:rPr>
-                <w:rFonts w:asciiTheme="majorHAnsi" w:eastAsia="Museo 300" w:hAnsiTheme="majorHAnsi" w:cstheme="majorHAnsi"/>
-                <w:bCs w:val="0"/>
-                <w:color w:val="000000" w:themeColor="text1"/>
-                <w:sz w:val="22"/>
-                <w:szCs w:val="22"/>
-                <w14:textFill>
-                  <w14:solidFill>
-                    <w14:schemeClr w14:val="tx1">
-                      <w14:lumMod w14:val="65000"/>
-                      <w14:lumOff w14:val="35000"/>
-                      <w14:lumMod w14:val="65000"/>
-                      <w14:lumOff w14:val="35000"/>
-                    </w14:schemeClr>
-                  </w14:solidFill>
-                </w14:textFill>
-              </w:rPr>
-              <w:t xml:space="preserve">);  </w:t>
+                <w:rFonts w:asciiTheme="majorHAnsi" w:hAnsiTheme="majorHAnsi" w:cstheme="majorHAnsi"/>
+                <w:sz w:val="22"/>
+                <w:szCs w:val="22"/>
+              </w:rPr>
+              <w:t>console.log(rotarDerecha([1, 2, 3, 4], 2)); // [3, 4, 1, 2]</w:t>
             </w:r>
           </w:p>
           <w:p>
             <w:pPr>
-              <w:pStyle w:val="Ttulo1"/>
-              <w:spacing w:before="0"/>
-              <w:rPr>
-                <w:rFonts w:asciiTheme="majorHAnsi" w:eastAsia="Museo 300" w:hAnsiTheme="majorHAnsi" w:cstheme="majorHAnsi"/>
-                <w:bCs w:val="0"/>
-                <w:color w:val="000000" w:themeColor="text1"/>
-                <w:sz w:val="22"/>
-                <w:szCs w:val="22"/>
-                <w14:textFill>
-                  <w14:solidFill>
-                    <w14:schemeClr w14:val="tx1">
-                      <w14:lumMod w14:val="65000"/>
-                      <w14:lumOff w14:val="35000"/>
-                      <w14:lumMod w14:val="65000"/>
-                      <w14:lumOff w14:val="35000"/>
-                    </w14:schemeClr>
-                  </w14:solidFill>
-                </w14:textFill>
+              <w:rPr>
+                <w:rFonts w:asciiTheme="majorHAnsi" w:hAnsiTheme="majorHAnsi" w:cstheme="majorHAnsi"/>
+                <w:sz w:val="22"/>
+                <w:szCs w:val="22"/>
               </w:rPr>
             </w:pPr>
             <w:r>
               <w:rPr>
-                <w:rFonts w:asciiTheme="majorHAnsi" w:eastAsia="Museo 300" w:hAnsiTheme="majorHAnsi" w:cstheme="majorHAnsi"/>
-                <w:bCs w:val="0"/>
-                <w:color w:val="000000" w:themeColor="text1"/>
-                <w:sz w:val="22"/>
-                <w:szCs w:val="22"/>
-                <w14:textFill>
-                  <w14:solidFill>
-                    <w14:schemeClr w14:val="tx1">
-                      <w14:lumMod w14:val="65000"/>
-                      <w14:lumOff w14:val="35000"/>
-                      <w14:lumMod w14:val="65000"/>
-                      <w14:lumOff w14:val="35000"/>
-                    </w14:schemeClr>
-                  </w14:solidFill>
-                </w14:textFill>
-              </w:rPr>
-              <w:t xml:space="preserve">  </w:t>
-            </w:r>
-            <w:proofErr w:type="spellStart"/>
-            <w:r>
-              <w:rPr>
-                <w:rFonts w:asciiTheme="majorHAnsi" w:eastAsia="Museo 300" w:hAnsiTheme="majorHAnsi" w:cstheme="majorHAnsi"/>
-                <w:bCs w:val="0"/>
-                <w:color w:val="000000" w:themeColor="text1"/>
-                <w:sz w:val="22"/>
-                <w:szCs w:val="22"/>
-                <w14:textFill>
-                  <w14:solidFill>
-                    <w14:schemeClr w14:val="tx1">
-                      <w14:lumMod w14:val="65000"/>
-                      <w14:lumOff w14:val="35000"/>
-                      <w14:lumMod w14:val="65000"/>
-                      <w14:lumOff w14:val="35000"/>
-                    </w14:schemeClr>
-                  </w14:solidFill>
-                </w14:textFill>
-              </w:rPr>
-              <w:t>let</w:t>
-            </w:r>
-            <w:proofErr w:type="spellEnd"/>
-            <w:r>
-              <w:rPr>
-                <w:rFonts w:asciiTheme="majorHAnsi" w:eastAsia="Museo 300" w:hAnsiTheme="majorHAnsi" w:cstheme="majorHAnsi"/>
-                <w:bCs w:val="0"/>
-                <w:color w:val="000000" w:themeColor="text1"/>
-                <w:sz w:val="22"/>
-                <w:szCs w:val="22"/>
-                <w14:textFill>
-                  <w14:solidFill>
-                    <w14:schemeClr w14:val="tx1">
-                      <w14:lumMod w14:val="65000"/>
-                      <w14:lumOff w14:val="35000"/>
-                      <w14:lumMod w14:val="65000"/>
-                      <w14:lumOff w14:val="35000"/>
-                    </w14:schemeClr>
-                  </w14:solidFill>
-                </w14:textFill>
-              </w:rPr>
-              <w:t xml:space="preserve"> </w:t>
-            </w:r>
-            <w:proofErr w:type="spellStart"/>
-            <w:r>
-              <w:rPr>
-                <w:rFonts w:asciiTheme="majorHAnsi" w:eastAsia="Museo 300" w:hAnsiTheme="majorHAnsi" w:cstheme="majorHAnsi"/>
-                <w:bCs w:val="0"/>
-                <w:color w:val="000000" w:themeColor="text1"/>
-                <w:sz w:val="22"/>
-                <w:szCs w:val="22"/>
-                <w14:textFill>
-                  <w14:solidFill>
-                    <w14:schemeClr w14:val="tx1">
-                      <w14:lumMod w14:val="65000"/>
-                      <w14:lumOff w14:val="35000"/>
-                      <w14:lumMod w14:val="65000"/>
-                      <w14:lumOff w14:val="35000"/>
-                    </w14:schemeClr>
-                  </w14:solidFill>
-                </w14:textFill>
-              </w:rPr>
-              <w:t>arrRotado</w:t>
-            </w:r>
-            <w:proofErr w:type="spellEnd"/>
-            <w:r>
-              <w:rPr>
-                <w:rFonts w:asciiTheme="majorHAnsi" w:eastAsia="Museo 300" w:hAnsiTheme="majorHAnsi" w:cstheme="majorHAnsi"/>
-                <w:bCs w:val="0"/>
-                <w:color w:val="000000" w:themeColor="text1"/>
-                <w:sz w:val="22"/>
-                <w:szCs w:val="22"/>
-                <w14:textFill>
-                  <w14:solidFill>
-                    <w14:schemeClr w14:val="tx1">
-                      <w14:lumMod w14:val="65000"/>
-                      <w14:lumOff w14:val="35000"/>
-                      <w14:lumMod w14:val="65000"/>
-                      <w14:lumOff w14:val="35000"/>
-                    </w14:schemeClr>
-                  </w14:solidFill>
-                </w14:textFill>
-              </w:rPr>
-              <w:t xml:space="preserve"> = </w:t>
-            </w:r>
-            <w:proofErr w:type="spellStart"/>
-            <w:r>
-              <w:rPr>
-                <w:rFonts w:asciiTheme="majorHAnsi" w:eastAsia="Museo 300" w:hAnsiTheme="majorHAnsi" w:cstheme="majorHAnsi"/>
-                <w:bCs w:val="0"/>
-                <w:color w:val="000000" w:themeColor="text1"/>
-                <w:sz w:val="22"/>
-                <w:szCs w:val="22"/>
-                <w14:textFill>
-                  <w14:solidFill>
-                    <w14:schemeClr w14:val="tx1">
-                      <w14:lumMod w14:val="65000"/>
-                      <w14:lumOff w14:val="35000"/>
-                      <w14:lumMod w14:val="65000"/>
-                      <w14:lumOff w14:val="35000"/>
-                    </w14:schemeClr>
-                  </w14:solidFill>
-                </w14:textFill>
-              </w:rPr>
-              <w:t>parteRotada.concat</w:t>
-            </w:r>
-            <w:proofErr w:type="spellEnd"/>
-            <w:r>
-              <w:rPr>
-                <w:rFonts w:asciiTheme="majorHAnsi" w:eastAsia="Museo 300" w:hAnsiTheme="majorHAnsi" w:cstheme="majorHAnsi"/>
-                <w:bCs w:val="0"/>
-                <w:color w:val="000000" w:themeColor="text1"/>
-                <w:sz w:val="22"/>
-                <w:szCs w:val="22"/>
-                <w14:textFill>
-                  <w14:solidFill>
-                    <w14:schemeClr w14:val="tx1">
-                      <w14:lumMod w14:val="65000"/>
-                      <w14:lumOff w14:val="35000"/>
-                      <w14:lumMod w14:val="65000"/>
-                      <w14:lumOff w14:val="35000"/>
-                    </w14:schemeClr>
-                  </w14:solidFill>
-                </w14:textFill>
-              </w:rPr>
-              <w:t>(</w:t>
-            </w:r>
-            <w:proofErr w:type="spellStart"/>
-            <w:r>
-              <w:rPr>
-                <w:rFonts w:asciiTheme="majorHAnsi" w:eastAsia="Museo 300" w:hAnsiTheme="majorHAnsi" w:cstheme="majorHAnsi"/>
-                <w:bCs w:val="0"/>
-                <w:color w:val="000000" w:themeColor="text1"/>
-                <w:sz w:val="22"/>
-                <w:szCs w:val="22"/>
-                <w14:textFill>
-                  <w14:solidFill>
-                    <w14:schemeClr w14:val="tx1">
-                      <w14:lumMod w14:val="65000"/>
-                      <w14:lumOff w14:val="35000"/>
-                      <w14:lumMod w14:val="65000"/>
-                      <w14:lumOff w14:val="35000"/>
-                    </w14:schemeClr>
-                  </w14:solidFill>
-                </w14:textFill>
-              </w:rPr>
-              <w:t>parteNoRotada</w:t>
-            </w:r>
-            <w:proofErr w:type="spellEnd"/>
-            <w:r>
-              <w:rPr>
-                <w:rFonts w:asciiTheme="majorHAnsi" w:eastAsia="Museo 300" w:hAnsiTheme="majorHAnsi" w:cstheme="majorHAnsi"/>
-                <w:bCs w:val="0"/>
-                <w:color w:val="000000" w:themeColor="text1"/>
-                <w:sz w:val="22"/>
-                <w:szCs w:val="22"/>
-                <w14:textFill>
-                  <w14:solidFill>
-                    <w14:schemeClr w14:val="tx1">
-                      <w14:lumMod w14:val="65000"/>
-                      <w14:lumOff w14:val="35000"/>
-                      <w14:lumMod w14:val="65000"/>
-                      <w14:lumOff w14:val="35000"/>
-                    </w14:schemeClr>
-                  </w14:solidFill>
-                </w14:textFill>
-              </w:rPr>
-              <w:t>);</w:t>
+                <w:rFonts w:asciiTheme="majorHAnsi" w:hAnsiTheme="majorHAnsi" w:cstheme="majorHAnsi"/>
+                <w:sz w:val="22"/>
+                <w:szCs w:val="22"/>
+              </w:rPr>
+              <w:t>console.log(rotarDerecha([1, 2, 3, 4], 3)); // [2, 3, 4, 1]</w:t>
             </w:r>
           </w:p>
           <w:p>
             <w:pPr>
-              <w:pStyle w:val="Ttulo1"/>
-              <w:spacing w:before="0"/>
-              <w:rPr>
-                <w:rFonts w:asciiTheme="majorHAnsi" w:eastAsia="Museo 300" w:hAnsiTheme="majorHAnsi" w:cstheme="majorHAnsi"/>
-                <w:bCs w:val="0"/>
-                <w:color w:val="000000" w:themeColor="text1"/>
-                <w:sz w:val="22"/>
-                <w:szCs w:val="22"/>
-                <w14:textFill>
-                  <w14:solidFill>
-                    <w14:schemeClr w14:val="tx1">
-                      <w14:lumMod w14:val="65000"/>
-                      <w14:lumOff w14:val="35000"/>
-                      <w14:lumMod w14:val="65000"/>
-                      <w14:lumOff w14:val="35000"/>
-                    </w14:schemeClr>
-                  </w14:solidFill>
-                </w14:textFill>
+              <w:rPr>
+                <w:rFonts w:asciiTheme="majorHAnsi" w:hAnsiTheme="majorHAnsi" w:cstheme="majorHAnsi"/>
+                <w:sz w:val="22"/>
+                <w:szCs w:val="22"/>
               </w:rPr>
             </w:pPr>
             <w:r>
               <w:rPr>
-                <w:rFonts w:asciiTheme="majorHAnsi" w:eastAsia="Museo 300" w:hAnsiTheme="majorHAnsi" w:cstheme="majorHAnsi"/>
-                <w:bCs w:val="0"/>
-                <w:color w:val="000000" w:themeColor="text1"/>
-                <w:sz w:val="22"/>
-                <w:szCs w:val="22"/>
-                <w14:textFill>
-                  <w14:solidFill>
-                    <w14:schemeClr w14:val="tx1">
-                      <w14:lumMod w14:val="65000"/>
-                      <w14:lumOff w14:val="35000"/>
-                      <w14:lumMod w14:val="65000"/>
-                      <w14:lumOff w14:val="35000"/>
-                    </w14:schemeClr>
-                  </w14:solidFill>
-                </w14:textFill>
-              </w:rPr>
-              <w:t xml:space="preserve">  </w:t>
-            </w:r>
-            <w:proofErr w:type="spellStart"/>
-            <w:r>
-              <w:rPr>
-                <w:rFonts w:asciiTheme="majorHAnsi" w:eastAsia="Museo 300" w:hAnsiTheme="majorHAnsi" w:cstheme="majorHAnsi"/>
-                <w:bCs w:val="0"/>
-                <w:color w:val="000000" w:themeColor="text1"/>
-                <w:sz w:val="22"/>
-                <w:szCs w:val="22"/>
-                <w14:textFill>
-                  <w14:solidFill>
-                    <w14:schemeClr w14:val="tx1">
-                      <w14:lumMod w14:val="65000"/>
-                      <w14:lumOff w14:val="35000"/>
-                      <w14:lumMod w14:val="65000"/>
-                      <w14:lumOff w14:val="35000"/>
-                    </w14:schemeClr>
-                  </w14:solidFill>
-                </w14:textFill>
-              </w:rPr>
-              <w:t>return</w:t>
-            </w:r>
-            <w:proofErr w:type="spellEnd"/>
-            <w:r>
-              <w:rPr>
-                <w:rFonts w:asciiTheme="majorHAnsi" w:eastAsia="Museo 300" w:hAnsiTheme="majorHAnsi" w:cstheme="majorHAnsi"/>
-                <w:bCs w:val="0"/>
-                <w:color w:val="000000" w:themeColor="text1"/>
-                <w:sz w:val="22"/>
-                <w:szCs w:val="22"/>
-                <w14:textFill>
-                  <w14:solidFill>
-                    <w14:schemeClr w14:val="tx1">
-                      <w14:lumMod w14:val="65000"/>
-                      <w14:lumOff w14:val="35000"/>
-                      <w14:lumMod w14:val="65000"/>
-                      <w14:lumOff w14:val="35000"/>
-                    </w14:schemeClr>
-                  </w14:solidFill>
-                </w14:textFill>
-              </w:rPr>
-              <w:t xml:space="preserve"> </w:t>
-            </w:r>
-            <w:proofErr w:type="spellStart"/>
-            <w:r>
-              <w:rPr>
-                <w:rFonts w:asciiTheme="majorHAnsi" w:eastAsia="Museo 300" w:hAnsiTheme="majorHAnsi" w:cstheme="majorHAnsi"/>
-                <w:bCs w:val="0"/>
-                <w:color w:val="000000" w:themeColor="text1"/>
-                <w:sz w:val="22"/>
-                <w:szCs w:val="22"/>
-                <w14:textFill>
-                  <w14:solidFill>
-                    <w14:schemeClr w14:val="tx1">
-                      <w14:lumMod w14:val="65000"/>
-                      <w14:lumOff w14:val="35000"/>
-                      <w14:lumMod w14:val="65000"/>
-                      <w14:lumOff w14:val="35000"/>
-                    </w14:schemeClr>
-                  </w14:solidFill>
-                </w14:textFill>
-              </w:rPr>
-              <w:t>arrRotado</w:t>
-            </w:r>
-            <w:proofErr w:type="spellEnd"/>
-            <w:r>
-              <w:rPr>
-                <w:rFonts w:asciiTheme="majorHAnsi" w:eastAsia="Museo 300" w:hAnsiTheme="majorHAnsi" w:cstheme="majorHAnsi"/>
-                <w:bCs w:val="0"/>
-                <w:color w:val="000000" w:themeColor="text1"/>
-                <w:sz w:val="22"/>
-                <w:szCs w:val="22"/>
-                <w14:textFill>
-                  <w14:solidFill>
-                    <w14:schemeClr w14:val="tx1">
-                      <w14:lumMod w14:val="65000"/>
-                      <w14:lumOff w14:val="35000"/>
-                      <w14:lumMod w14:val="65000"/>
-                      <w14:lumOff w14:val="35000"/>
-                    </w14:schemeClr>
-                  </w14:solidFill>
-                </w14:textFill>
-              </w:rPr>
-              <w:t>;</w:t>
-            </w:r>
-          </w:p>
-          <w:p>
-            <w:pPr>
-              <w:pStyle w:val="Ttulo1"/>
-              <w:spacing w:before="0"/>
-              <w:rPr>
-                <w:rFonts w:asciiTheme="majorHAnsi" w:eastAsia="Museo 300" w:hAnsiTheme="majorHAnsi" w:cstheme="majorHAnsi"/>
-                <w:bCs w:val="0"/>
-                <w:color w:val="000000" w:themeColor="text1"/>
-                <w:sz w:val="22"/>
-                <w:szCs w:val="22"/>
-                <w14:textFill>
-                  <w14:solidFill>
-                    <w14:schemeClr w14:val="tx1">
-                      <w14:lumMod w14:val="65000"/>
-                      <w14:lumOff w14:val="35000"/>
-                      <w14:lumMod w14:val="65000"/>
-                      <w14:lumOff w14:val="35000"/>
-                    </w14:schemeClr>
-                  </w14:solidFill>
-                </w14:textFill>
-              </w:rPr>
-            </w:pPr>
-            <w:r>
-              <w:rPr>
-                <w:rFonts w:asciiTheme="majorHAnsi" w:eastAsia="Museo 300" w:hAnsiTheme="majorHAnsi" w:cstheme="majorHAnsi"/>
-                <w:bCs w:val="0"/>
-                <w:color w:val="000000" w:themeColor="text1"/>
-                <w:sz w:val="22"/>
-                <w:szCs w:val="22"/>
-                <w14:textFill>
-                  <w14:solidFill>
-                    <w14:schemeClr w14:val="tx1">
-                      <w14:lumMod w14:val="65000"/>
-                      <w14:lumOff w14:val="35000"/>
-                      <w14:lumMod w14:val="65000"/>
-                      <w14:lumOff w14:val="35000"/>
-                    </w14:schemeClr>
-                  </w14:solidFill>
-                </w14:textFill>
-              </w:rPr>
-              <w:t>}</w:t>
-            </w:r>
-            <w:r>
-              <w:rPr>
-                <w:rFonts w:asciiTheme="majorHAnsi" w:eastAsia="Museo 300" w:hAnsiTheme="majorHAnsi" w:cstheme="majorHAnsi"/>
-                <w:bCs w:val="0"/>
-                <w:color w:val="000000" w:themeColor="text1"/>
-                <w:sz w:val="22"/>
-                <w:szCs w:val="22"/>
-                <w14:textFill>
-                  <w14:solidFill>
-                    <w14:schemeClr w14:val="tx1">
-                      <w14:lumMod w14:val="65000"/>
-                      <w14:lumOff w14:val="35000"/>
-                      <w14:lumMod w14:val="65000"/>
-                      <w14:lumOff w14:val="35000"/>
-                    </w14:schemeClr>
-                  </w14:solidFill>
-                </w14:textFill>
-              </w:rPr>
-              <w:br w:type="page"/>
-            </w:r>
-          </w:p>
-          <w:p/>
-          <w:p>
-            <w:r>
-              <w:t xml:space="preserve">//Realizado con </w:t>
-            </w:r>
-            <w:proofErr w:type="spellStart"/>
-            <w:r>
-              <w:t>Javascript</w:t>
-            </w:r>
-            <w:proofErr w:type="spellEnd"/>
-            <w:r>
-              <w:t xml:space="preserve"> para probarlo más rápidamente en </w:t>
-            </w:r>
-            <w:proofErr w:type="spellStart"/>
-            <w:r>
-              <w:t>vscode</w:t>
-            </w:r>
-            <w:proofErr w:type="spellEnd"/>
-            <w:r>
-              <w:t>.</w:t>
-            </w:r>
-          </w:p>
-          <w:p>
-            <w:pPr>
-              <w:rPr>
-                <w:rFonts w:asciiTheme="majorHAnsi" w:hAnsiTheme="majorHAnsi" w:cstheme="majorHAnsi"/>
-                <w:sz w:val="22"/>
-                <w:szCs w:val="22"/>
-              </w:rPr>
-            </w:pPr>
-            <w:r>
-              <w:t>Pruebas:</w:t>
-            </w:r>
-            <w:r>
-              <w:br/>
-            </w:r>
-            <w:r>
-              <w:rPr>
-                <w:rFonts w:asciiTheme="majorHAnsi" w:hAnsiTheme="majorHAnsi" w:cstheme="majorHAnsi"/>
-                <w:sz w:val="22"/>
-                <w:szCs w:val="22"/>
-              </w:rPr>
-              <w:t>console.log(</w:t>
-            </w:r>
-            <w:proofErr w:type="spellStart"/>
-            <w:r>
-              <w:rPr>
-                <w:rFonts w:asciiTheme="majorHAnsi" w:hAnsiTheme="majorHAnsi" w:cstheme="majorHAnsi"/>
-                <w:sz w:val="22"/>
-                <w:szCs w:val="22"/>
-              </w:rPr>
-              <w:t>rotarDerecha</w:t>
-            </w:r>
-            <w:proofErr w:type="spellEnd"/>
-            <w:r>
-              <w:rPr>
-                <w:rFonts w:asciiTheme="majorHAnsi" w:hAnsiTheme="majorHAnsi" w:cstheme="majorHAnsi"/>
-                <w:sz w:val="22"/>
-                <w:szCs w:val="22"/>
-              </w:rPr>
-              <w:t>([1, 2, 3, 4], 1)); // [4, 1, 2, 3]</w:t>
-            </w:r>
-          </w:p>
-          <w:p>
-            <w:pPr>
-              <w:rPr>
-                <w:rFonts w:asciiTheme="majorHAnsi" w:hAnsiTheme="majorHAnsi" w:cstheme="majorHAnsi"/>
-                <w:sz w:val="22"/>
-                <w:szCs w:val="22"/>
-              </w:rPr>
-            </w:pPr>
-            <w:r>
-              <w:rPr>
-                <w:rFonts w:asciiTheme="majorHAnsi" w:hAnsiTheme="majorHAnsi" w:cstheme="majorHAnsi"/>
-                <w:sz w:val="22"/>
-                <w:szCs w:val="22"/>
-              </w:rPr>
-              <w:t>console.log(</w:t>
-            </w:r>
-            <w:proofErr w:type="spellStart"/>
-            <w:r>
-              <w:rPr>
-                <w:rFonts w:asciiTheme="majorHAnsi" w:hAnsiTheme="majorHAnsi" w:cstheme="majorHAnsi"/>
-                <w:sz w:val="22"/>
-                <w:szCs w:val="22"/>
-              </w:rPr>
-              <w:t>rotarDerecha</w:t>
-            </w:r>
-            <w:proofErr w:type="spellEnd"/>
-            <w:r>
-              <w:rPr>
-                <w:rFonts w:asciiTheme="majorHAnsi" w:hAnsiTheme="majorHAnsi" w:cstheme="majorHAnsi"/>
-                <w:sz w:val="22"/>
-                <w:szCs w:val="22"/>
-              </w:rPr>
-              <w:t>([1, 2, 3, 4], 2)); // [3, 4, 1, 2]</w:t>
-            </w:r>
-          </w:p>
-          <w:p>
-            <w:pPr>
-              <w:rPr>
-                <w:rFonts w:asciiTheme="majorHAnsi" w:hAnsiTheme="majorHAnsi" w:cstheme="majorHAnsi"/>
-                <w:sz w:val="22"/>
-                <w:szCs w:val="22"/>
-              </w:rPr>
-            </w:pPr>
-            <w:r>
-              <w:rPr>
-                <w:rFonts w:asciiTheme="majorHAnsi" w:hAnsiTheme="majorHAnsi" w:cstheme="majorHAnsi"/>
-                <w:sz w:val="22"/>
-                <w:szCs w:val="22"/>
-              </w:rPr>
-              <w:t>console.log(</w:t>
-            </w:r>
-            <w:proofErr w:type="spellStart"/>
-            <w:r>
-              <w:rPr>
-                <w:rFonts w:asciiTheme="majorHAnsi" w:hAnsiTheme="majorHAnsi" w:cstheme="majorHAnsi"/>
-                <w:sz w:val="22"/>
-                <w:szCs w:val="22"/>
-              </w:rPr>
-              <w:t>rotarDerecha</w:t>
-            </w:r>
-            <w:proofErr w:type="spellEnd"/>
-            <w:r>
-              <w:rPr>
-                <w:rFonts w:asciiTheme="majorHAnsi" w:hAnsiTheme="majorHAnsi" w:cstheme="majorHAnsi"/>
-                <w:sz w:val="22"/>
-                <w:szCs w:val="22"/>
-              </w:rPr>
-              <w:t>([1, 2, 3, 4], 3)); // [2, 3, 4, 1]</w:t>
-            </w:r>
-          </w:p>
-          <w:p>
-            <w:pPr>
-              <w:rPr>
-                <w:rFonts w:asciiTheme="majorHAnsi" w:hAnsiTheme="majorHAnsi" w:cstheme="majorHAnsi"/>
-                <w:sz w:val="22"/>
-                <w:szCs w:val="22"/>
-              </w:rPr>
-            </w:pPr>
-            <w:r>
-              <w:rPr>
-                <w:rFonts w:asciiTheme="majorHAnsi" w:hAnsiTheme="majorHAnsi" w:cstheme="majorHAnsi"/>
-                <w:sz w:val="22"/>
-                <w:szCs w:val="22"/>
-              </w:rPr>
-              <w:t>console.log(</w:t>
-            </w:r>
-            <w:proofErr w:type="spellStart"/>
-            <w:r>
-              <w:rPr>
-                <w:rFonts w:asciiTheme="majorHAnsi" w:hAnsiTheme="majorHAnsi" w:cstheme="majorHAnsi"/>
-                <w:sz w:val="22"/>
-                <w:szCs w:val="22"/>
-              </w:rPr>
-              <w:t>rotarDerecha</w:t>
-            </w:r>
-            <w:proofErr w:type="spellEnd"/>
-            <w:r>
-              <w:rPr>
-                <w:rFonts w:asciiTheme="majorHAnsi" w:hAnsiTheme="majorHAnsi" w:cstheme="majorHAnsi"/>
-                <w:sz w:val="22"/>
-                <w:szCs w:val="22"/>
-              </w:rPr>
-              <w:t>([1, 2, 3, 4], 4)); // [1, 2, 3, 4]</w:t>
+                <w:rFonts w:asciiTheme="majorHAnsi" w:hAnsiTheme="majorHAnsi" w:cstheme="majorHAnsi"/>
+                <w:sz w:val="22"/>
+                <w:szCs w:val="22"/>
+              </w:rPr>
+              <w:t>console.log(rotarDerecha([1, 2, 3, 4], 4)); // [1, 2, 3, 4]</w:t>
             </w:r>
           </w:p>
           <w:p>
@@ -3166,61 +2105,33 @@
           <w:szCs w:val="22"/>
         </w:rPr>
         <w:lastRenderedPageBreak/>
-        <w:t xml:space="preserve">Caso </w:t>
+        <w:t>Caso Bluesoft Bank</w:t>
       </w:r>
-      <w:proofErr w:type="spellStart"/>
+    </w:p>
+    <w:p>
+      <w:pPr>
+        <w:rPr>
+          <w:rFonts w:asciiTheme="majorHAnsi" w:hAnsiTheme="majorHAnsi" w:cstheme="majorHAnsi"/>
+          <w:sz w:val="22"/>
+          <w:szCs w:val="22"/>
+        </w:rPr>
+      </w:pPr>
+    </w:p>
+    <w:p>
+      <w:pPr>
+        <w:rPr>
+          <w:rFonts w:asciiTheme="majorHAnsi" w:hAnsiTheme="majorHAnsi" w:cstheme="majorHAnsi"/>
+          <w:sz w:val="22"/>
+          <w:szCs w:val="22"/>
+        </w:rPr>
+      </w:pPr>
       <w:r>
         <w:rPr>
           <w:rFonts w:asciiTheme="majorHAnsi" w:hAnsiTheme="majorHAnsi" w:cstheme="majorHAnsi"/>
           <w:sz w:val="22"/>
           <w:szCs w:val="22"/>
         </w:rPr>
-        <w:t>Bluesoft</w:t>
-      </w:r>
-      <w:proofErr w:type="spellEnd"/>
-      <w:r>
-        <w:rPr>
-          <w:rFonts w:asciiTheme="majorHAnsi" w:hAnsiTheme="majorHAnsi" w:cstheme="majorHAnsi"/>
-          <w:sz w:val="22"/>
-          <w:szCs w:val="22"/>
-        </w:rPr>
-        <w:t xml:space="preserve"> Bank</w:t>
-      </w:r>
-    </w:p>
-    <w:p>
-      <w:pPr>
-        <w:rPr>
-          <w:rFonts w:asciiTheme="majorHAnsi" w:hAnsiTheme="majorHAnsi" w:cstheme="majorHAnsi"/>
-          <w:sz w:val="22"/>
-          <w:szCs w:val="22"/>
-        </w:rPr>
-      </w:pPr>
-    </w:p>
-    <w:p>
-      <w:pPr>
-        <w:rPr>
-          <w:rFonts w:asciiTheme="majorHAnsi" w:hAnsiTheme="majorHAnsi" w:cstheme="majorHAnsi"/>
-          <w:sz w:val="22"/>
-          <w:szCs w:val="22"/>
-        </w:rPr>
-      </w:pPr>
-      <w:proofErr w:type="spellStart"/>
-      <w:r>
-        <w:rPr>
-          <w:rFonts w:asciiTheme="majorHAnsi" w:hAnsiTheme="majorHAnsi" w:cstheme="majorHAnsi"/>
-          <w:sz w:val="22"/>
-          <w:szCs w:val="22"/>
-        </w:rPr>
-        <w:t>Bluesoft</w:t>
-      </w:r>
-      <w:proofErr w:type="spellEnd"/>
-      <w:r>
-        <w:rPr>
-          <w:rFonts w:asciiTheme="majorHAnsi" w:hAnsiTheme="majorHAnsi" w:cstheme="majorHAnsi"/>
-          <w:sz w:val="22"/>
-          <w:szCs w:val="22"/>
-        </w:rPr>
-        <w:t xml:space="preserve"> Bank es un banco tradicional que se encarga de guardar el dinero de sus ahorradores, ofrece dos tipos de cuenta; ahorros para personas naturales y corrientes para empresas. Adicionalmente para cada cuenta se pueden hacer consignaciones y retiros.</w:t>
+        <w:t>Bluesoft Bank es un banco tradicional que se encarga de guardar el dinero de sus ahorradores, ofrece dos tipos de cuenta; ahorros para personas naturales y corrientes para empresas. Adicionalmente para cada cuenta se pueden hacer consignaciones y retiros.</w:t>
       </w:r>
       <w:r>
         <w:rPr>
@@ -3756,25 +2667,7 @@
           <w:szCs w:val="22"/>
         </w:rPr>
         <w:lastRenderedPageBreak/>
-        <w:t xml:space="preserve">Qué arquitectura y tecnologías usaría para resolver el caso </w:t>
-      </w:r>
-      <w:proofErr w:type="spellStart"/>
-      <w:r>
-        <w:rPr>
-          <w:rFonts w:asciiTheme="majorHAnsi" w:hAnsiTheme="majorHAnsi" w:cstheme="majorHAnsi"/>
-          <w:sz w:val="22"/>
-          <w:szCs w:val="22"/>
-        </w:rPr>
-        <w:t>Bluesoft</w:t>
-      </w:r>
-      <w:proofErr w:type="spellEnd"/>
-      <w:r>
-        <w:rPr>
-          <w:rFonts w:asciiTheme="majorHAnsi" w:hAnsiTheme="majorHAnsi" w:cstheme="majorHAnsi"/>
-          <w:sz w:val="22"/>
-          <w:szCs w:val="22"/>
-        </w:rPr>
-        <w:t xml:space="preserve"> Bank</w:t>
+        <w:t>Qué arquitectura y tecnologías usaría para resolver el caso Bluesoft Bank</w:t>
       </w:r>
     </w:p>
     <w:p>
@@ -3806,6 +2699,15 @@
           <w:szCs w:val="22"/>
         </w:rPr>
         <w:t>debido a su capacidad para mejorar la escalabilidad, la flexibilidad y el mantenimiento de aplicaciones de software.</w:t>
+      </w:r>
+      <w:r>
+        <w:rPr>
+          <w:rFonts w:asciiTheme="majorHAnsi" w:hAnsiTheme="majorHAnsi" w:cstheme="majorHAnsi"/>
+          <w:sz w:val="22"/>
+          <w:szCs w:val="22"/>
+        </w:rPr>
+        <w:br/>
+        <w:t>La base de datos puede ser SQL en AZURE, en este caso y para mayor velocidad de desarrollo usé una arquitectura monolítica y base de datos local.</w:t>
       </w:r>
     </w:p>
     <w:p>

</xml_diff>